<commit_message>
multiple changes to network and crypto
</commit_message>
<xml_diff>
--- a/3.Networking/7.Application and DNS/Networking Lab 9 HTTP.docx
+++ b/3.Networking/7.Application and DNS/Networking Lab 9 HTTP.docx
@@ -1,6 +1,6 @@
 
 <file path=word/document.xml><?xml version="1.0" encoding="utf-8"?>
-<w:document xmlns:wpc="http://schemas.microsoft.com/office/word/2010/wordprocessingCanvas" xmlns:cx="http://schemas.microsoft.com/office/drawing/2014/chartex" xmlns:cx1="http://schemas.microsoft.com/office/drawing/2015/9/8/chartex" xmlns:cx2="http://schemas.microsoft.com/office/drawing/2015/10/21/chartex" xmlns:cx3="http://schemas.microsoft.com/office/drawing/2016/5/9/chartex" xmlns:cx4="http://schemas.microsoft.com/office/drawing/2016/5/10/chartex" xmlns:cx5="http://schemas.microsoft.com/office/drawing/2016/5/11/chartex" xmlns:cx6="http://schemas.microsoft.com/office/drawing/2016/5/12/chartex" xmlns:cx7="http://schemas.microsoft.com/office/drawing/2016/5/13/chartex" xmlns:cx8="http://schemas.microsoft.com/office/drawing/2016/5/14/chartex" xmlns:mc="http://schemas.openxmlformats.org/markup-compatibility/2006" xmlns:aink="http://schemas.microsoft.com/office/drawing/2016/ink" xmlns:am3d="http://schemas.microsoft.com/office/drawing/2017/model3d" xmlns:o="urn:schemas-microsoft-com:office:office" xmlns:r="http://schemas.openxmlformats.org/officeDocument/2006/relationships" xmlns:m="http://schemas.openxmlformats.org/officeDocument/2006/math" xmlns:v="urn:schemas-microsoft-com:vml" xmlns:wp14="http://schemas.microsoft.com/office/word/2010/wordprocessingDrawing" xmlns:wp="http://schemas.openxmlformats.org/drawingml/2006/wordprocessingDrawing" xmlns:w10="urn:schemas-microsoft-com:office:word" xmlns:w="http://schemas.openxmlformats.org/wordprocessingml/2006/main" xmlns:w14="http://schemas.microsoft.com/office/word/2010/wordml" xmlns:w15="http://schemas.microsoft.com/office/word/2012/wordml" xmlns:w16cid="http://schemas.microsoft.com/office/word/2016/wordml/cid" xmlns:w16se="http://schemas.microsoft.com/office/word/2015/wordml/symex" xmlns:wpg="http://schemas.microsoft.com/office/word/2010/wordprocessingGroup" xmlns:wpi="http://schemas.microsoft.com/office/word/2010/wordprocessingInk" xmlns:wne="http://schemas.microsoft.com/office/word/2006/wordml" xmlns:wps="http://schemas.microsoft.com/office/word/2010/wordprocessingShape" mc:Ignorable="w14 w15 w16se w16cid wp14">
+<w:document xmlns:wpc="http://schemas.microsoft.com/office/word/2010/wordprocessingCanvas" xmlns:cx="http://schemas.microsoft.com/office/drawing/2014/chartex" xmlns:cx1="http://schemas.microsoft.com/office/drawing/2015/9/8/chartex" xmlns:cx2="http://schemas.microsoft.com/office/drawing/2015/10/21/chartex" xmlns:cx3="http://schemas.microsoft.com/office/drawing/2016/5/9/chartex" xmlns:cx4="http://schemas.microsoft.com/office/drawing/2016/5/10/chartex" xmlns:cx5="http://schemas.microsoft.com/office/drawing/2016/5/11/chartex" xmlns:cx6="http://schemas.microsoft.com/office/drawing/2016/5/12/chartex" xmlns:cx7="http://schemas.microsoft.com/office/drawing/2016/5/13/chartex" xmlns:cx8="http://schemas.microsoft.com/office/drawing/2016/5/14/chartex" xmlns:mc="http://schemas.openxmlformats.org/markup-compatibility/2006" xmlns:aink="http://schemas.microsoft.com/office/drawing/2016/ink" xmlns:am3d="http://schemas.microsoft.com/office/drawing/2017/model3d" xmlns:o="urn:schemas-microsoft-com:office:office" xmlns:r="http://schemas.openxmlformats.org/officeDocument/2006/relationships" xmlns:m="http://schemas.openxmlformats.org/officeDocument/2006/math" xmlns:v="urn:schemas-microsoft-com:vml" xmlns:wp14="http://schemas.microsoft.com/office/word/2010/wordprocessingDrawing" xmlns:wp="http://schemas.openxmlformats.org/drawingml/2006/wordprocessingDrawing" xmlns:w10="urn:schemas-microsoft-com:office:word" xmlns:w="http://schemas.openxmlformats.org/wordprocessingml/2006/main" xmlns:w14="http://schemas.microsoft.com/office/word/2010/wordml" xmlns:w15="http://schemas.microsoft.com/office/word/2012/wordml" xmlns:w16cex="http://schemas.microsoft.com/office/word/2018/wordml/cex" xmlns:w16cid="http://schemas.microsoft.com/office/word/2016/wordml/cid" xmlns:w16="http://schemas.microsoft.com/office/word/2018/wordml" xmlns:w16se="http://schemas.microsoft.com/office/word/2015/wordml/symex" xmlns:wpg="http://schemas.microsoft.com/office/word/2010/wordprocessingGroup" xmlns:wpi="http://schemas.microsoft.com/office/word/2010/wordprocessingInk" xmlns:wne="http://schemas.microsoft.com/office/word/2006/wordml" xmlns:wps="http://schemas.microsoft.com/office/word/2010/wordprocessingShape" mc:Ignorable="w14 w15 w16se w16cid w16 w16cex wp14">
   <w:body>
     <w:p>
       <w:pPr>
@@ -290,16 +290,24 @@
       <w:r>
         <w:rPr>
           <w:color w:val="0070C0"/>
+          <w:sz w:val="28"/>
+          <w:szCs w:val="28"/>
         </w:rPr>
         <w:t>Hand in</w:t>
       </w:r>
       <w:r>
         <w:rPr>
           <w:color w:val="0070C0"/>
+          <w:sz w:val="28"/>
+          <w:szCs w:val="28"/>
         </w:rPr>
         <w:t>:</w:t>
       </w:r>
       <w:r>
+        <w:rPr>
+          <w:sz w:val="28"/>
+          <w:szCs w:val="28"/>
+        </w:rPr>
         <w:t xml:space="preserve">  </w:t>
       </w:r>
       <w:r>
@@ -373,8 +381,6 @@
       <w:r>
         <w:t xml:space="preserve">Start a packet capture.  </w:t>
       </w:r>
-      <w:bookmarkStart w:id="0" w:name="_GoBack"/>
-      <w:bookmarkEnd w:id="0"/>
     </w:p>
     <w:p>
       <w:pPr>
@@ -423,6 +429,8 @@
       <w:r>
         <w:rPr>
           <w:color w:val="0070C0"/>
+          <w:sz w:val="28"/>
+          <w:szCs w:val="28"/>
         </w:rPr>
         <w:t xml:space="preserve">Hand in:  </w:t>
       </w:r>
@@ -791,8 +799,16 @@
       <w:r>
         <w:rPr>
           <w:color w:val="0070C0"/>
-        </w:rPr>
-        <w:t>Hand in:  Try decrypting an HTTPS conversation on your own.</w:t>
+          <w:sz w:val="28"/>
+          <w:szCs w:val="28"/>
+        </w:rPr>
+        <w:t>Hand in:</w:t>
+      </w:r>
+      <w:r>
+        <w:rPr>
+          <w:color w:val="0070C0"/>
+        </w:rPr>
+        <w:t xml:space="preserve">  Try decrypting an HTTPS conversation on your own.</w:t>
       </w:r>
       <w:r>
         <w:t xml:space="preserve">  Remember that you have to have the environment key set to save your keys (</w:t>
@@ -997,8 +1013,16 @@
       <w:r>
         <w:rPr>
           <w:color w:val="0070C0"/>
-        </w:rPr>
-        <w:t>Hand in.  Can you find your session cookies for a site that you log in to?  If so, submit a screenshot.  When you are done, log out of the site so that the cookies are no longer valid.</w:t>
+          <w:sz w:val="28"/>
+          <w:szCs w:val="28"/>
+        </w:rPr>
+        <w:t>Hand in</w:t>
+      </w:r>
+      <w:r>
+        <w:rPr>
+          <w:color w:val="0070C0"/>
+        </w:rPr>
+        <w:t>.  Can you find your session cookies for a site that you log in to?  If so, submit a screenshot.  When you are done, log out of the site so that the cookies are no longer valid.</w:t>
       </w:r>
     </w:p>
     <w:p>
@@ -1114,7 +1138,7 @@
 </file>
 
 <file path=word/numbering.xml><?xml version="1.0" encoding="utf-8"?>
-<w:numbering xmlns:wpc="http://schemas.microsoft.com/office/word/2010/wordprocessingCanvas" xmlns:cx="http://schemas.microsoft.com/office/drawing/2014/chartex" xmlns:cx1="http://schemas.microsoft.com/office/drawing/2015/9/8/chartex" xmlns:cx2="http://schemas.microsoft.com/office/drawing/2015/10/21/chartex" xmlns:cx3="http://schemas.microsoft.com/office/drawing/2016/5/9/chartex" xmlns:cx4="http://schemas.microsoft.com/office/drawing/2016/5/10/chartex" xmlns:cx5="http://schemas.microsoft.com/office/drawing/2016/5/11/chartex" xmlns:cx6="http://schemas.microsoft.com/office/drawing/2016/5/12/chartex" xmlns:cx7="http://schemas.microsoft.com/office/drawing/2016/5/13/chartex" xmlns:cx8="http://schemas.microsoft.com/office/drawing/2016/5/14/chartex" xmlns:mc="http://schemas.openxmlformats.org/markup-compatibility/2006" xmlns:aink="http://schemas.microsoft.com/office/drawing/2016/ink" xmlns:am3d="http://schemas.microsoft.com/office/drawing/2017/model3d" xmlns:o="urn:schemas-microsoft-com:office:office" xmlns:r="http://schemas.openxmlformats.org/officeDocument/2006/relationships" xmlns:m="http://schemas.openxmlformats.org/officeDocument/2006/math" xmlns:v="urn:schemas-microsoft-com:vml" xmlns:wp14="http://schemas.microsoft.com/office/word/2010/wordprocessingDrawing" xmlns:wp="http://schemas.openxmlformats.org/drawingml/2006/wordprocessingDrawing" xmlns:w10="urn:schemas-microsoft-com:office:word" xmlns:w="http://schemas.openxmlformats.org/wordprocessingml/2006/main" xmlns:w14="http://schemas.microsoft.com/office/word/2010/wordml" xmlns:w15="http://schemas.microsoft.com/office/word/2012/wordml" xmlns:w16cid="http://schemas.microsoft.com/office/word/2016/wordml/cid" xmlns:w16se="http://schemas.microsoft.com/office/word/2015/wordml/symex" xmlns:wpg="http://schemas.microsoft.com/office/word/2010/wordprocessingGroup" xmlns:wpi="http://schemas.microsoft.com/office/word/2010/wordprocessingInk" xmlns:wne="http://schemas.microsoft.com/office/word/2006/wordml" xmlns:wps="http://schemas.microsoft.com/office/word/2010/wordprocessingShape" mc:Ignorable="w14 w15 w16se w16cid wp14">
+<w:numbering xmlns:wpc="http://schemas.microsoft.com/office/word/2010/wordprocessingCanvas" xmlns:cx="http://schemas.microsoft.com/office/drawing/2014/chartex" xmlns:cx1="http://schemas.microsoft.com/office/drawing/2015/9/8/chartex" xmlns:cx2="http://schemas.microsoft.com/office/drawing/2015/10/21/chartex" xmlns:cx3="http://schemas.microsoft.com/office/drawing/2016/5/9/chartex" xmlns:cx4="http://schemas.microsoft.com/office/drawing/2016/5/10/chartex" xmlns:cx5="http://schemas.microsoft.com/office/drawing/2016/5/11/chartex" xmlns:cx6="http://schemas.microsoft.com/office/drawing/2016/5/12/chartex" xmlns:cx7="http://schemas.microsoft.com/office/drawing/2016/5/13/chartex" xmlns:cx8="http://schemas.microsoft.com/office/drawing/2016/5/14/chartex" xmlns:mc="http://schemas.openxmlformats.org/markup-compatibility/2006" xmlns:aink="http://schemas.microsoft.com/office/drawing/2016/ink" xmlns:am3d="http://schemas.microsoft.com/office/drawing/2017/model3d" xmlns:o="urn:schemas-microsoft-com:office:office" xmlns:r="http://schemas.openxmlformats.org/officeDocument/2006/relationships" xmlns:m="http://schemas.openxmlformats.org/officeDocument/2006/math" xmlns:v="urn:schemas-microsoft-com:vml" xmlns:wp14="http://schemas.microsoft.com/office/word/2010/wordprocessingDrawing" xmlns:wp="http://schemas.openxmlformats.org/drawingml/2006/wordprocessingDrawing" xmlns:w10="urn:schemas-microsoft-com:office:word" xmlns:w="http://schemas.openxmlformats.org/wordprocessingml/2006/main" xmlns:w14="http://schemas.microsoft.com/office/word/2010/wordml" xmlns:w15="http://schemas.microsoft.com/office/word/2012/wordml" xmlns:w16cex="http://schemas.microsoft.com/office/word/2018/wordml/cex" xmlns:w16cid="http://schemas.microsoft.com/office/word/2016/wordml/cid" xmlns:w16="http://schemas.microsoft.com/office/word/2018/wordml" xmlns:w16se="http://schemas.microsoft.com/office/word/2015/wordml/symex" xmlns:wpg="http://schemas.microsoft.com/office/word/2010/wordprocessingGroup" xmlns:wpi="http://schemas.microsoft.com/office/word/2010/wordprocessingInk" xmlns:wne="http://schemas.microsoft.com/office/word/2006/wordml" xmlns:wps="http://schemas.microsoft.com/office/word/2010/wordprocessingShape" mc:Ignorable="w14 w15 w16se w16cid w16 w16cex wp14">
   <w:abstractNum w:abstractNumId="0" w15:restartNumberingAfterBreak="0">
     <w:nsid w:val="03E877D8"/>
     <w:multiLevelType w:val="hybridMultilevel"/>
@@ -1484,7 +1508,7 @@
 </file>
 
 <file path=word/styles.xml><?xml version="1.0" encoding="utf-8"?>
-<w:styles xmlns:mc="http://schemas.openxmlformats.org/markup-compatibility/2006" xmlns:r="http://schemas.openxmlformats.org/officeDocument/2006/relationships" xmlns:w="http://schemas.openxmlformats.org/wordprocessingml/2006/main" xmlns:w14="http://schemas.microsoft.com/office/word/2010/wordml" xmlns:w15="http://schemas.microsoft.com/office/word/2012/wordml" xmlns:w16cid="http://schemas.microsoft.com/office/word/2016/wordml/cid" xmlns:w16se="http://schemas.microsoft.com/office/word/2015/wordml/symex" mc:Ignorable="w14 w15 w16se w16cid">
+<w:styles xmlns:mc="http://schemas.openxmlformats.org/markup-compatibility/2006" xmlns:r="http://schemas.openxmlformats.org/officeDocument/2006/relationships" xmlns:w="http://schemas.openxmlformats.org/wordprocessingml/2006/main" xmlns:w14="http://schemas.microsoft.com/office/word/2010/wordml" xmlns:w15="http://schemas.microsoft.com/office/word/2012/wordml" xmlns:w16cex="http://schemas.microsoft.com/office/word/2018/wordml/cex" xmlns:w16cid="http://schemas.microsoft.com/office/word/2016/wordml/cid" xmlns:w16="http://schemas.microsoft.com/office/word/2018/wordml" xmlns:w16se="http://schemas.microsoft.com/office/word/2015/wordml/symex" mc:Ignorable="w14 w15 w16se w16cid w16 w16cex">
   <w:docDefaults>
     <w:rPrDefault>
       <w:rPr>
@@ -1606,6 +1630,7 @@
     <w:lsdException w:name="HTML Sample" w:semiHidden="1" w:unhideWhenUsed="1"/>
     <w:lsdException w:name="HTML Typewriter" w:semiHidden="1" w:unhideWhenUsed="1"/>
     <w:lsdException w:name="HTML Variable" w:semiHidden="1" w:unhideWhenUsed="1"/>
+    <w:lsdException w:name="Normal Table" w:semiHidden="1" w:unhideWhenUsed="1"/>
     <w:lsdException w:name="annotation subject" w:semiHidden="1" w:unhideWhenUsed="1"/>
     <w:lsdException w:name="No List" w:semiHidden="1" w:unhideWhenUsed="1"/>
     <w:lsdException w:name="Outline List 1" w:semiHidden="1" w:unhideWhenUsed="1"/>
@@ -1652,8 +1677,10 @@
     <w:lsdException w:name="Table Subtle 2" w:semiHidden="1" w:unhideWhenUsed="1"/>
     <w:lsdException w:name="Table Web 1" w:semiHidden="1" w:unhideWhenUsed="1"/>
     <w:lsdException w:name="Table Web 2" w:semiHidden="1" w:unhideWhenUsed="1"/>
+    <w:lsdException w:name="Table Web 3" w:semiHidden="1" w:unhideWhenUsed="1"/>
     <w:lsdException w:name="Balloon Text" w:semiHidden="1" w:unhideWhenUsed="1"/>
     <w:lsdException w:name="Table Grid" w:uiPriority="39"/>
+    <w:lsdException w:name="Table Theme" w:semiHidden="1" w:unhideWhenUsed="1"/>
     <w:lsdException w:name="Placeholder Text" w:semiHidden="1"/>
     <w:lsdException w:name="No Spacing" w:uiPriority="1" w:qFormat="1"/>
     <w:lsdException w:name="Light Shading" w:uiPriority="60"/>

</xml_diff>

<commit_message>
network and crypto updates
</commit_message>
<xml_diff>
--- a/3.Networking/7.Application and DNS/Networking Lab 9 HTTP.docx
+++ b/3.Networking/7.Application and DNS/Networking Lab 9 HTTP.docx
@@ -86,445 +86,75 @@
         </w:numPr>
       </w:pPr>
       <w:r>
-        <w:t xml:space="preserve">In the Wireshark display filter, enter </w:t>
-      </w:r>
-      <w:proofErr w:type="spellStart"/>
+        <w:t xml:space="preserve">Find the HTTP traffic to the ismycomputeron website in Wireshark.  If there is not much traffic in your browser, you may find it by putting </w:t>
+      </w:r>
       <w:r>
         <w:rPr>
           <w:rFonts w:ascii="Courier New" w:hAnsi="Courier New" w:cs="Courier New"/>
         </w:rPr>
-        <w:t>dns</w:t>
-      </w:r>
-      <w:proofErr w:type="spellEnd"/>
-      <w:r>
-        <w:t xml:space="preserve">.  You should see your host’s request for the IP address of </w:t>
-      </w:r>
-      <w:hyperlink r:id="rId6" w:history="1">
-        <w:r>
-          <w:rPr>
-            <w:rStyle w:val="Hyperlink"/>
-          </w:rPr>
-          <w:t>www.ismycomputeron.com</w:t>
-        </w:r>
-      </w:hyperlink>
-      <w:r>
-        <w:t xml:space="preserve">, and the </w:t>
-      </w:r>
-      <w:r>
-        <w:t>response</w:t>
-      </w:r>
-      <w:r>
-        <w:t xml:space="preserve">.  </w:t>
-      </w:r>
-      <w:r>
-        <w:t xml:space="preserve">If there are many DNS packets, you can use a more specific filter, </w:t>
-      </w:r>
-      <w:proofErr w:type="spellStart"/>
+        <w:t>http</w:t>
+      </w:r>
+      <w:r>
+        <w:t xml:space="preserve"> in the display filter window.</w:t>
+      </w:r>
+      <w:r>
+        <w:br/>
+      </w:r>
+      <w:r>
+        <w:rPr>
+          <w:noProof/>
+        </w:rPr>
+        <w:drawing>
+          <wp:inline distT="0" distB="0" distL="0" distR="0" wp14:anchorId="0A89443A" wp14:editId="625D6B35">
+            <wp:extent cx="6810375" cy="2379170"/>
+            <wp:effectExtent l="0" t="0" r="0" b="2540"/>
+            <wp:docPr id="9" name="Picture 9"/>
+            <wp:cNvGraphicFramePr>
+              <a:graphicFrameLocks xmlns:a="http://schemas.openxmlformats.org/drawingml/2006/main" noChangeAspect="1"/>
+            </wp:cNvGraphicFramePr>
+            <a:graphic xmlns:a="http://schemas.openxmlformats.org/drawingml/2006/main">
+              <a:graphicData uri="http://schemas.openxmlformats.org/drawingml/2006/picture">
+                <pic:pic xmlns:pic="http://schemas.openxmlformats.org/drawingml/2006/picture">
+                  <pic:nvPicPr>
+                    <pic:cNvPr id="1" name=""/>
+                    <pic:cNvPicPr/>
+                  </pic:nvPicPr>
+                  <pic:blipFill>
+                    <a:blip r:embed="rId6"/>
+                    <a:stretch>
+                      <a:fillRect/>
+                    </a:stretch>
+                  </pic:blipFill>
+                  <pic:spPr>
+                    <a:xfrm>
+                      <a:off x="0" y="0"/>
+                      <a:ext cx="6835450" cy="2387930"/>
+                    </a:xfrm>
+                    <a:prstGeom prst="rect">
+                      <a:avLst/>
+                    </a:prstGeom>
+                  </pic:spPr>
+                </pic:pic>
+              </a:graphicData>
+            </a:graphic>
+          </wp:inline>
+        </w:drawing>
+      </w:r>
+      <w:r>
+        <w:br/>
+      </w:r>
+      <w:r>
+        <w:br/>
+        <w:t>If that doesn’t work, try a display filter that will examine every frame to see if it contains the string ismycomputeron.</w:t>
+      </w:r>
+      <w:r>
+        <w:br/>
+      </w:r>
       <w:r>
         <w:rPr>
           <w:rFonts w:ascii="Courier New" w:hAnsi="Courier New" w:cs="Courier New"/>
         </w:rPr>
-        <w:t>dns</w:t>
-      </w:r>
-      <w:proofErr w:type="spellEnd"/>
-      <w:r>
-        <w:rPr>
-          <w:rFonts w:ascii="Courier New" w:hAnsi="Courier New" w:cs="Courier New"/>
-        </w:rPr>
-        <w:t xml:space="preserve"> contains “</w:t>
-      </w:r>
-      <w:proofErr w:type="spellStart"/>
-      <w:r>
-        <w:rPr>
-          <w:rFonts w:ascii="Courier New" w:hAnsi="Courier New" w:cs="Courier New"/>
-        </w:rPr>
-        <w:t>ismycomputeron</w:t>
-      </w:r>
-      <w:proofErr w:type="spellEnd"/>
-      <w:r>
-        <w:rPr>
-          <w:rFonts w:ascii="Courier New" w:hAnsi="Courier New" w:cs="Courier New"/>
-        </w:rPr>
-        <w:t>”</w:t>
-      </w:r>
-      <w:r>
-        <w:t xml:space="preserve">.  </w:t>
-      </w:r>
-      <w:r>
-        <w:t>Often</w:t>
-      </w:r>
-      <w:r>
-        <w:t xml:space="preserve"> there are requests for both A (IPv4) and AAAA (IPv6) addresses.</w:t>
-      </w:r>
-      <w:r>
-        <w:t xml:space="preserve">   Write down the IP</w:t>
-      </w:r>
-      <w:r>
-        <w:t>v4</w:t>
-      </w:r>
-      <w:r>
-        <w:t xml:space="preserve"> address</w:t>
-      </w:r>
-      <w:r>
-        <w:t xml:space="preserve"> that is in the response to your </w:t>
-      </w:r>
-      <w:r>
-        <w:t>DNS</w:t>
-      </w:r>
-      <w:r>
-        <w:t xml:space="preserve"> query</w:t>
-      </w:r>
-      <w:r>
-        <w:t>.</w:t>
-      </w:r>
-    </w:p>
-    <w:p>
-      <w:pPr>
-        <w:pStyle w:val="ListParagraph"/>
-        <w:numPr>
-          <w:ilvl w:val="0"/>
-          <w:numId w:val="1"/>
-        </w:numPr>
-      </w:pPr>
-      <w:r>
-        <w:t xml:space="preserve">Clear the Wireshark display filter and look for the web traffic for </w:t>
-      </w:r>
-      <w:r>
-        <w:t xml:space="preserve">ismycomputeron.com.  If it’s hard to find in the other traffic, enter a display filter of </w:t>
-      </w:r>
-      <w:proofErr w:type="spellStart"/>
-      <w:r>
-        <w:rPr>
-          <w:rFonts w:ascii="Courier New" w:hAnsi="Courier New" w:cs="Courier New"/>
-        </w:rPr>
-        <w:t>ip.addr</w:t>
-      </w:r>
-      <w:proofErr w:type="spellEnd"/>
-      <w:r>
-        <w:rPr>
-          <w:rFonts w:ascii="Courier New" w:hAnsi="Courier New" w:cs="Courier New"/>
-        </w:rPr>
-        <w:t>==IP address</w:t>
-      </w:r>
-      <w:r>
-        <w:t xml:space="preserve"> from step 5.</w:t>
-      </w:r>
-    </w:p>
-    <w:p>
-      <w:pPr>
-        <w:pStyle w:val="ListParagraph"/>
-        <w:numPr>
-          <w:ilvl w:val="0"/>
-          <w:numId w:val="1"/>
-        </w:numPr>
-      </w:pPr>
-      <w:r>
-        <w:t>Right-click on the GET request, and select Follow TCP Stream</w:t>
-      </w:r>
-      <w:r>
-        <w:t>.  You should be able to identify the parts of the stream:</w:t>
-      </w:r>
-    </w:p>
-    <w:p>
-      <w:pPr>
-        <w:pStyle w:val="ListParagraph"/>
-        <w:numPr>
-          <w:ilvl w:val="1"/>
-          <w:numId w:val="1"/>
-        </w:numPr>
-      </w:pPr>
-      <w:r>
-        <w:t>Three way handshake</w:t>
-      </w:r>
-    </w:p>
-    <w:p>
-      <w:pPr>
-        <w:pStyle w:val="ListParagraph"/>
-        <w:numPr>
-          <w:ilvl w:val="1"/>
-          <w:numId w:val="1"/>
-        </w:numPr>
-      </w:pPr>
-      <w:r>
-        <w:t>GET request</w:t>
-      </w:r>
-    </w:p>
-    <w:p>
-      <w:pPr>
-        <w:pStyle w:val="ListParagraph"/>
-        <w:numPr>
-          <w:ilvl w:val="1"/>
-          <w:numId w:val="1"/>
-        </w:numPr>
-      </w:pPr>
-      <w:r>
-        <w:t>Server response</w:t>
-      </w:r>
-    </w:p>
-    <w:p>
-      <w:pPr>
-        <w:pStyle w:val="ListParagraph"/>
-        <w:numPr>
-          <w:ilvl w:val="1"/>
-          <w:numId w:val="1"/>
-        </w:numPr>
-      </w:pPr>
-      <w:r>
-        <w:t>Close connection</w:t>
-      </w:r>
-    </w:p>
-    <w:p>
-      <w:pPr>
-        <w:pStyle w:val="ListParagraph"/>
-        <w:numPr>
-          <w:ilvl w:val="0"/>
-          <w:numId w:val="1"/>
-        </w:numPr>
-      </w:pPr>
-      <w:r>
-        <w:t xml:space="preserve">Examine the HTTP headers in the GET request.  </w:t>
-      </w:r>
-      <w:r>
-        <w:br/>
-      </w:r>
-      <w:r>
-        <w:rPr>
-          <w:color w:val="0070C0"/>
-          <w:sz w:val="28"/>
-          <w:szCs w:val="28"/>
-        </w:rPr>
-        <w:t>Hand in</w:t>
-      </w:r>
-      <w:r>
-        <w:rPr>
-          <w:color w:val="0070C0"/>
-          <w:sz w:val="28"/>
-          <w:szCs w:val="28"/>
-        </w:rPr>
-        <w:t>:</w:t>
-      </w:r>
-      <w:r>
-        <w:rPr>
-          <w:sz w:val="28"/>
-          <w:szCs w:val="28"/>
-        </w:rPr>
-        <w:t xml:space="preserve">  </w:t>
-      </w:r>
-      <w:r>
-        <w:rPr>
-          <w:color w:val="0070C0"/>
-        </w:rPr>
-        <w:t>What browser and operating system were you using when you browsed to the page (look at the User Agent)?</w:t>
-      </w:r>
-      <w:r>
-        <w:br/>
-      </w:r>
-      <w:r>
-        <w:t xml:space="preserve">The Host header should match the site you browsed to.  Servers that have multiple sites on the same IP address use this to tell which site you are </w:t>
-      </w:r>
-      <w:r>
-        <w:t>requesting</w:t>
-      </w:r>
-      <w:r>
-        <w:t>.</w:t>
-      </w:r>
-    </w:p>
-    <w:p>
-      <w:pPr>
-        <w:pStyle w:val="ListParagraph"/>
-        <w:numPr>
-          <w:ilvl w:val="0"/>
-          <w:numId w:val="1"/>
-        </w:numPr>
-      </w:pPr>
-      <w:r>
-        <w:t>Examine the headers in the response.  What web server and operating system is the server probably using?  Note:  headers can be forged.</w:t>
-      </w:r>
-    </w:p>
-    <w:p>
-      <w:pPr>
-        <w:pStyle w:val="Heading2"/>
-      </w:pPr>
-      <w:r>
-        <w:t>The Referer field</w:t>
-      </w:r>
-    </w:p>
-    <w:p>
-      <w:pPr>
-        <w:pStyle w:val="ListParagraph"/>
-        <w:numPr>
-          <w:ilvl w:val="0"/>
-          <w:numId w:val="2"/>
-        </w:numPr>
-      </w:pPr>
-      <w:r>
-        <w:t xml:space="preserve">Do a Google search for </w:t>
-      </w:r>
-      <w:r>
-        <w:rPr>
-          <w:rFonts w:ascii="Courier New" w:hAnsi="Courier New" w:cs="Courier New"/>
-        </w:rPr>
-        <w:t>is my computer on fire</w:t>
-      </w:r>
-      <w:r>
-        <w:t>.</w:t>
-      </w:r>
-    </w:p>
-    <w:p>
-      <w:pPr>
-        <w:pStyle w:val="ListParagraph"/>
-        <w:numPr>
-          <w:ilvl w:val="0"/>
-          <w:numId w:val="2"/>
-        </w:numPr>
-      </w:pPr>
-      <w:r>
-        <w:t xml:space="preserve">Start a packet capture.  </w:t>
-      </w:r>
-    </w:p>
-    <w:p>
-      <w:pPr>
-        <w:pStyle w:val="ListParagraph"/>
-        <w:numPr>
-          <w:ilvl w:val="0"/>
-          <w:numId w:val="2"/>
-        </w:numPr>
-      </w:pPr>
-      <w:r>
-        <w:t>On the Google search page, c</w:t>
-      </w:r>
-      <w:r>
-        <w:t xml:space="preserve">lick on the link </w:t>
-      </w:r>
-      <w:r>
-        <w:t>for ismycomputeronfire.com</w:t>
-      </w:r>
-    </w:p>
-    <w:p>
-      <w:pPr>
-        <w:pStyle w:val="ListParagraph"/>
-        <w:numPr>
-          <w:ilvl w:val="0"/>
-          <w:numId w:val="2"/>
-        </w:numPr>
-      </w:pPr>
-      <w:r>
-        <w:t>Stop the capture and locate the TCP stream for the page.</w:t>
-      </w:r>
-    </w:p>
-    <w:p>
-      <w:pPr>
-        <w:pStyle w:val="ListParagraph"/>
-        <w:numPr>
-          <w:ilvl w:val="0"/>
-          <w:numId w:val="2"/>
-        </w:numPr>
-      </w:pPr>
-      <w:r>
-        <w:t>Examine the GET request.</w:t>
-      </w:r>
-      <w:r>
-        <w:br/>
-      </w:r>
-      <w:r>
-        <w:rPr>
-          <w:color w:val="0070C0"/>
-          <w:sz w:val="28"/>
-          <w:szCs w:val="28"/>
-        </w:rPr>
-        <w:t xml:space="preserve">Hand in:  </w:t>
-      </w:r>
-      <w:r>
-        <w:rPr>
-          <w:color w:val="0070C0"/>
-        </w:rPr>
-        <w:t>Is there a Referer field present?  What is its value?</w:t>
-      </w:r>
-    </w:p>
-    <w:p>
-      <w:pPr>
-        <w:pStyle w:val="Heading2"/>
-      </w:pPr>
-      <w:r>
-        <w:t>Examining TLS/SSL traffic from your browser</w:t>
-      </w:r>
-    </w:p>
-    <w:p>
-      <w:r>
-        <w:t xml:space="preserve">It is often helpful in troubleshooting to look at the network traffic from your browser.  However, </w:t>
-      </w:r>
-      <w:r>
-        <w:t xml:space="preserve">over half of all web traffic is now encrypted so we need to decrypt it.  The Chrome and Firefox browsers can store the encryption keys (pre-master secrets) that the browsers and web servers generate on the fly while creating encrypted connections (HTTPS).  Wireshark can use these keys to decrypt the network traffic.  It is important to note that we are decrypting traffic from </w:t>
-      </w:r>
-      <w:r>
-        <w:rPr>
-          <w:b/>
-        </w:rPr>
-        <w:t>our own</w:t>
-      </w:r>
-      <w:r>
-        <w:t xml:space="preserve"> browser.  We cannot decrypt the traffic to someone else’s browser unless they give us the keys.</w:t>
-      </w:r>
-      <w:r>
-        <w:t xml:space="preserve">  We will cover Man In The Middle (MITM) attacks against encryption later in the Cryptography section of our course.</w:t>
-      </w:r>
-    </w:p>
-    <w:p>
-      <w:r>
-        <w:t xml:space="preserve">The </w:t>
-      </w:r>
-      <w:r>
-        <w:t xml:space="preserve">web page, </w:t>
-      </w:r>
-      <w:hyperlink r:id="rId7" w:history="1">
-        <w:r>
-          <w:rPr>
-            <w:rStyle w:val="Hyperlink"/>
-          </w:rPr>
-          <w:t>https://jimshaver.net/2015/02/11/decrypting-tls-browser-traffic-with-wireshark-the-easy-way/</w:t>
-        </w:r>
-      </w:hyperlink>
-      <w:r>
-        <w:t>, shows how to configure Chrome or Firefox to log their session keys by setting the environment variable SSLKEYLOGFILE to the path to a text file.  It then shows how to edit Wireshark preferences for SSL so that Wireshark uses the key file.  The instructions in the article are detailed and complete with screenshots, so they are not reproduced here.</w:t>
-      </w:r>
-    </w:p>
-    <w:p>
-      <w:r>
-        <w:t>For practice, we will look at an HTTP connection in Wireshark.  This is a connection to the BRCC web site that was extracted from a larger capture, and then saved with File - Export Specified Packets, with the Displayed radio button selected instead of Captured.  The session keys were saved using File - Export SSL Session Keys.</w:t>
-      </w:r>
-    </w:p>
-    <w:p>
-      <w:pPr>
-        <w:pStyle w:val="ListParagraph"/>
-        <w:numPr>
-          <w:ilvl w:val="0"/>
-          <w:numId w:val="4"/>
-        </w:numPr>
-      </w:pPr>
-      <w:r>
-        <w:t xml:space="preserve">Open the file </w:t>
-      </w:r>
-      <w:proofErr w:type="spellStart"/>
-      <w:proofErr w:type="gramStart"/>
-      <w:r>
-        <w:t>brcc.edu.pcapng</w:t>
-      </w:r>
-      <w:proofErr w:type="spellEnd"/>
-      <w:proofErr w:type="gramEnd"/>
-      <w:r>
-        <w:t xml:space="preserve"> in Wireshark</w:t>
-      </w:r>
-    </w:p>
-    <w:p>
-      <w:pPr>
-        <w:pStyle w:val="ListParagraph"/>
-        <w:numPr>
-          <w:ilvl w:val="0"/>
-          <w:numId w:val="4"/>
-        </w:numPr>
-      </w:pPr>
-      <w:r>
-        <w:t>In Wireshark, select Edit - Preferences - Protocols</w:t>
+        <w:t>frame contains “ismycomputeron”</w:t>
       </w:r>
       <w:r>
         <w:br/>
@@ -534,10 +164,60 @@
           <w:noProof/>
         </w:rPr>
         <w:drawing>
-          <wp:inline distT="0" distB="0" distL="0" distR="0" wp14:anchorId="5F47042D" wp14:editId="2488048D">
-            <wp:extent cx="4114800" cy="1407342"/>
-            <wp:effectExtent l="0" t="0" r="0" b="2540"/>
-            <wp:docPr id="2" name="Picture 2"/>
+          <wp:inline distT="0" distB="0" distL="0" distR="0" wp14:anchorId="6F161273" wp14:editId="488CE5B7">
+            <wp:extent cx="6848475" cy="955966"/>
+            <wp:effectExtent l="0" t="0" r="0" b="0"/>
+            <wp:docPr id="8" name="Picture 8"/>
+            <wp:cNvGraphicFramePr>
+              <a:graphicFrameLocks xmlns:a="http://schemas.openxmlformats.org/drawingml/2006/main" noChangeAspect="1"/>
+            </wp:cNvGraphicFramePr>
+            <a:graphic xmlns:a="http://schemas.openxmlformats.org/drawingml/2006/main">
+              <a:graphicData uri="http://schemas.openxmlformats.org/drawingml/2006/picture">
+                <pic:pic xmlns:pic="http://schemas.openxmlformats.org/drawingml/2006/picture">
+                  <pic:nvPicPr>
+                    <pic:cNvPr id="1" name=""/>
+                    <pic:cNvPicPr/>
+                  </pic:nvPicPr>
+                  <pic:blipFill>
+                    <a:blip r:embed="rId7"/>
+                    <a:stretch>
+                      <a:fillRect/>
+                    </a:stretch>
+                  </pic:blipFill>
+                  <pic:spPr>
+                    <a:xfrm>
+                      <a:off x="0" y="0"/>
+                      <a:ext cx="6902830" cy="963553"/>
+                    </a:xfrm>
+                    <a:prstGeom prst="rect">
+                      <a:avLst/>
+                    </a:prstGeom>
+                  </pic:spPr>
+                </pic:pic>
+              </a:graphicData>
+            </a:graphic>
+          </wp:inline>
+        </w:drawing>
+      </w:r>
+      <w:r>
+        <w:br/>
+      </w:r>
+      <w:r>
+        <w:br/>
+        <w:t>Or, you can look for the DNS response to the request for ismycomputeron, find the address of the server, and then enter the IP address into a display filter.</w:t>
+      </w:r>
+      <w:r>
+        <w:br/>
+      </w:r>
+      <w:r>
+        <w:rPr>
+          <w:noProof/>
+        </w:rPr>
+        <w:drawing>
+          <wp:inline distT="0" distB="0" distL="0" distR="0" wp14:anchorId="6454FC6F" wp14:editId="2A629E37">
+            <wp:extent cx="6747594" cy="2686050"/>
+            <wp:effectExtent l="0" t="0" r="0" b="0"/>
+            <wp:docPr id="10" name="Picture 10"/>
             <wp:cNvGraphicFramePr>
               <a:graphicFrameLocks xmlns:a="http://schemas.openxmlformats.org/drawingml/2006/main" noChangeAspect="1"/>
             </wp:cNvGraphicFramePr>
@@ -557,7 +237,7 @@
                   <pic:spPr>
                     <a:xfrm>
                       <a:off x="0" y="0"/>
-                      <a:ext cx="4176351" cy="1428394"/>
+                      <a:ext cx="6761261" cy="2691491"/>
                     </a:xfrm>
                     <a:prstGeom prst="rect">
                       <a:avLst/>
@@ -571,22 +251,16 @@
       </w:r>
       <w:r>
         <w:br/>
-        <w:t xml:space="preserve">Then scroll down to SSL.  Use the Browse button to select the path to the location where you stored </w:t>
-      </w:r>
-      <w:proofErr w:type="spellStart"/>
-      <w:proofErr w:type="gramStart"/>
-      <w:r>
-        <w:t>brcc.edu.keys</w:t>
-      </w:r>
-      <w:proofErr w:type="spellEnd"/>
-      <w:proofErr w:type="gramEnd"/>
-      <w:r>
-        <w:t>.</w:t>
-      </w:r>
-    </w:p>
-    <w:p>
-      <w:r>
-        <w:t>You should find that Wireshark displays a combination of raw TLS data and decrypted HTTP data.</w:t>
+        <w:t>In this case, we got two answers.  You can put them in one at a time to see which one the browser used, or you can put them both in at the same time by using a subnet mask.</w:t>
+      </w:r>
+      <w:r>
+        <w:br/>
+      </w:r>
+      <w:r>
+        <w:rPr>
+          <w:rFonts w:ascii="Courier New" w:hAnsi="Courier New" w:cs="Courier New"/>
+        </w:rPr>
+        <w:t>ip.addr==216.104.165.0/24</w:t>
       </w:r>
       <w:r>
         <w:br/>
@@ -596,10 +270,10 @@
           <w:noProof/>
         </w:rPr>
         <w:drawing>
-          <wp:inline distT="0" distB="0" distL="0" distR="0" wp14:anchorId="2618D1C3" wp14:editId="504E1F6F">
-            <wp:extent cx="5943600" cy="1139825"/>
-            <wp:effectExtent l="0" t="0" r="0" b="3175"/>
-            <wp:docPr id="3" name="Picture 3"/>
+          <wp:inline distT="0" distB="0" distL="0" distR="0" wp14:anchorId="6BBB6230" wp14:editId="43239EBA">
+            <wp:extent cx="6836267" cy="3267075"/>
+            <wp:effectExtent l="0" t="0" r="3175" b="0"/>
+            <wp:docPr id="11" name="Picture 11"/>
             <wp:cNvGraphicFramePr>
               <a:graphicFrameLocks xmlns:a="http://schemas.openxmlformats.org/drawingml/2006/main" noChangeAspect="1"/>
             </wp:cNvGraphicFramePr>
@@ -619,7 +293,7 @@
                   <pic:spPr>
                     <a:xfrm>
                       <a:off x="0" y="0"/>
-                      <a:ext cx="5943600" cy="1139825"/>
+                      <a:ext cx="6842859" cy="3270226"/>
                     </a:xfrm>
                     <a:prstGeom prst="rect">
                       <a:avLst/>
@@ -631,10 +305,52 @@
           </wp:inline>
         </w:drawing>
       </w:r>
-    </w:p>
-    <w:p>
-      <w:r>
-        <w:t>If you right-click on one of the green HTTP packets you will see that Follow now has three options:  TCP Stream, SSL Stream, and HTTP Stream.</w:t>
+      <w:r>
+        <w:br/>
+        <w:t>In this case the browser opened two connections (source ports 33281 and 33282), but it is not hard to find the correct connection.</w:t>
+      </w:r>
+      <w:r>
+        <w:br/>
+      </w:r>
+      <w:r>
+        <w:br/>
+        <w:t>You may want to try all of the methods above for practice.  One of the biggest skills in using Wireshark is being able to filter out the packets you want (needle) from a huge amount of network traffic (haystack).</w:t>
+      </w:r>
+      <w:r>
+        <w:br/>
+      </w:r>
+    </w:p>
+    <w:p>
+      <w:pPr>
+        <w:pStyle w:val="ListParagraph"/>
+        <w:numPr>
+          <w:ilvl w:val="0"/>
+          <w:numId w:val="1"/>
+        </w:numPr>
+      </w:pPr>
+      <w:r>
+        <w:t xml:space="preserve">Right-click on the GET </w:t>
+      </w:r>
+      <w:r>
+        <w:t>request and</w:t>
+      </w:r>
+      <w:r>
+        <w:t xml:space="preserve"> select Follow </w:t>
+      </w:r>
+      <w:r>
+        <w:t>HTTP</w:t>
+      </w:r>
+      <w:r>
+        <w:t xml:space="preserve"> Stream</w:t>
+      </w:r>
+      <w:r>
+        <w:t xml:space="preserve">.  </w:t>
+      </w:r>
+      <w:r>
+        <w:t xml:space="preserve">If the web server is compressing the data it sends (usually with gzip), Follow HTTP Stream will uncompress it.  Follow </w:t>
+      </w:r>
+      <w:r>
+        <w:t xml:space="preserve">TCP Stream will not.  </w:t>
       </w:r>
       <w:r>
         <w:br/>
@@ -644,10 +360,10 @@
           <w:noProof/>
         </w:rPr>
         <w:drawing>
-          <wp:inline distT="0" distB="0" distL="0" distR="0" wp14:anchorId="71CBF6AB" wp14:editId="782392B4">
-            <wp:extent cx="3463365" cy="2324100"/>
-            <wp:effectExtent l="0" t="0" r="3810" b="0"/>
-            <wp:docPr id="4" name="Picture 4"/>
+          <wp:inline distT="0" distB="0" distL="0" distR="0" wp14:anchorId="39209CF5" wp14:editId="570345C4">
+            <wp:extent cx="6848475" cy="4230465"/>
+            <wp:effectExtent l="0" t="0" r="0" b="0"/>
+            <wp:docPr id="12" name="Picture 12"/>
             <wp:cNvGraphicFramePr>
               <a:graphicFrameLocks xmlns:a="http://schemas.openxmlformats.org/drawingml/2006/main" noChangeAspect="1"/>
             </wp:cNvGraphicFramePr>
@@ -667,7 +383,7 @@
                   <pic:spPr>
                     <a:xfrm>
                       <a:off x="0" y="0"/>
-                      <a:ext cx="3479697" cy="2335060"/>
+                      <a:ext cx="6859624" cy="4237352"/>
                     </a:xfrm>
                     <a:prstGeom prst="rect">
                       <a:avLst/>
@@ -679,15 +395,233 @@
           </wp:inline>
         </w:drawing>
       </w:r>
-    </w:p>
-    <w:p>
-      <w:r>
-        <w:t>Follow &gt; TCP Stream just gives us the raw encrypted data, so no help there.</w:t>
-      </w:r>
-    </w:p>
-    <w:p>
-      <w:r>
-        <w:t>Follow &gt; SSL Stream is much better and gives us the decrypted data.  Note that in this capture, the web server is using gzip Content-Encoding, so the payload is unreadable.  It is compressed with gzip.</w:t>
+      <w:r>
+        <w:br/>
+      </w:r>
+      <w:r>
+        <w:t>You should be able to identify the parts of the stream:</w:t>
+      </w:r>
+    </w:p>
+    <w:p>
+      <w:pPr>
+        <w:pStyle w:val="ListParagraph"/>
+        <w:numPr>
+          <w:ilvl w:val="1"/>
+          <w:numId w:val="1"/>
+        </w:numPr>
+      </w:pPr>
+      <w:r>
+        <w:t>Three-way</w:t>
+      </w:r>
+      <w:r>
+        <w:t xml:space="preserve"> handshake</w:t>
+      </w:r>
+    </w:p>
+    <w:p>
+      <w:pPr>
+        <w:pStyle w:val="ListParagraph"/>
+        <w:numPr>
+          <w:ilvl w:val="1"/>
+          <w:numId w:val="1"/>
+        </w:numPr>
+      </w:pPr>
+      <w:r>
+        <w:t>GET request</w:t>
+      </w:r>
+    </w:p>
+    <w:p>
+      <w:pPr>
+        <w:pStyle w:val="ListParagraph"/>
+        <w:numPr>
+          <w:ilvl w:val="1"/>
+          <w:numId w:val="1"/>
+        </w:numPr>
+      </w:pPr>
+      <w:r>
+        <w:t>Server response</w:t>
+      </w:r>
+    </w:p>
+    <w:p>
+      <w:pPr>
+        <w:pStyle w:val="ListParagraph"/>
+        <w:numPr>
+          <w:ilvl w:val="1"/>
+          <w:numId w:val="1"/>
+        </w:numPr>
+      </w:pPr>
+      <w:r>
+        <w:t>Close connection</w:t>
+      </w:r>
+    </w:p>
+    <w:p>
+      <w:pPr>
+        <w:pStyle w:val="ListParagraph"/>
+        <w:numPr>
+          <w:ilvl w:val="0"/>
+          <w:numId w:val="1"/>
+        </w:numPr>
+      </w:pPr>
+      <w:r>
+        <w:t xml:space="preserve">Examine the HTTP headers in the GET request.  </w:t>
+      </w:r>
+      <w:r>
+        <w:br/>
+      </w:r>
+      <w:r>
+        <w:rPr>
+          <w:color w:val="0070C0"/>
+          <w:sz w:val="28"/>
+          <w:szCs w:val="28"/>
+        </w:rPr>
+        <w:t>Hand in</w:t>
+      </w:r>
+      <w:r>
+        <w:rPr>
+          <w:color w:val="0070C0"/>
+          <w:sz w:val="28"/>
+          <w:szCs w:val="28"/>
+        </w:rPr>
+        <w:t>:</w:t>
+      </w:r>
+      <w:r>
+        <w:rPr>
+          <w:sz w:val="28"/>
+          <w:szCs w:val="28"/>
+        </w:rPr>
+        <w:t xml:space="preserve">  </w:t>
+      </w:r>
+      <w:r>
+        <w:rPr>
+          <w:color w:val="0070C0"/>
+        </w:rPr>
+        <w:t>What browser and operating system were you using when you browsed to the page (look at the User Agent)?</w:t>
+      </w:r>
+      <w:r>
+        <w:br/>
+      </w:r>
+      <w:r>
+        <w:t xml:space="preserve">The Host header should match the site you browsed to.  Servers that have multiple sites on the same IP address use this to tell which site you are </w:t>
+      </w:r>
+      <w:r>
+        <w:t>requesting</w:t>
+      </w:r>
+      <w:r>
+        <w:t>.</w:t>
+      </w:r>
+    </w:p>
+    <w:p>
+      <w:pPr>
+        <w:pStyle w:val="ListParagraph"/>
+        <w:numPr>
+          <w:ilvl w:val="0"/>
+          <w:numId w:val="1"/>
+        </w:numPr>
+      </w:pPr>
+      <w:r>
+        <w:t>Examine the headers in the response.  What web server and operating system is the server probably using?  Note:  headers can be forged.</w:t>
+      </w:r>
+    </w:p>
+    <w:p>
+      <w:pPr>
+        <w:pStyle w:val="Heading2"/>
+      </w:pPr>
+      <w:r>
+        <w:t>Examining TLS/SSL traffic from your browser</w:t>
+      </w:r>
+    </w:p>
+    <w:p>
+      <w:r>
+        <w:t xml:space="preserve">It is often helpful in troubleshooting to look at the network traffic from your browser.  However, </w:t>
+      </w:r>
+      <w:r>
+        <w:t xml:space="preserve">over half of all web traffic is now encrypted so we need to decrypt it.  The Chrome and Firefox browsers can store the encryption keys (pre-master secrets) that the browsers and web servers generate on the fly while creating encrypted connections (HTTPS).  Wireshark can use these keys to decrypt the network traffic.  It is important to note that we are decrypting traffic from </w:t>
+      </w:r>
+      <w:r>
+        <w:rPr>
+          <w:b/>
+        </w:rPr>
+        <w:t>our own</w:t>
+      </w:r>
+      <w:r>
+        <w:t xml:space="preserve"> browser.  We cannot decrypt the traffic to someone else’s browser unless they give us the keys.</w:t>
+      </w:r>
+      <w:r>
+        <w:t xml:space="preserve">  We will cover Man In The Middle (MITM) attacks against encryption later in the Cryptography section of our course.</w:t>
+      </w:r>
+    </w:p>
+    <w:p>
+      <w:r>
+        <w:t xml:space="preserve">The </w:t>
+      </w:r>
+      <w:r>
+        <w:t>web page</w:t>
+      </w:r>
+      <w:r>
+        <w:t xml:space="preserve">, </w:t>
+      </w:r>
+      <w:hyperlink r:id="rId11" w:history="1">
+        <w:r>
+          <w:rPr>
+            <w:rStyle w:val="Hyperlink"/>
+          </w:rPr>
+          <w:t>https://redflagsecurity.net/2019/03/10/decrypting-tls-wireshark/</w:t>
+        </w:r>
+      </w:hyperlink>
+      <w:r>
+        <w:t xml:space="preserve"> </w:t>
+      </w:r>
+      <w:r>
+        <w:t xml:space="preserve">, shows how to configure Chrome or Firefox to log their session keys by setting the environment variable SSLKEYLOGFILE to the path to a text file.  It then shows how to edit Wireshark preferences for </w:t>
+      </w:r>
+      <w:r>
+        <w:t>TLS</w:t>
+      </w:r>
+      <w:r>
+        <w:t xml:space="preserve"> so that Wireshark uses the key file.  </w:t>
+      </w:r>
+      <w:r>
+        <w:t xml:space="preserve">Note:  Recent versions of Wireshark have changed the name of the protocol setting from SSL to TLS; use TLS instead of SSL as the article tells you.  </w:t>
+      </w:r>
+      <w:r>
+        <w:t>The instructions in the article are detailed and complete with screenshots, so they are not reproduced here.</w:t>
+      </w:r>
+    </w:p>
+    <w:p>
+      <w:r>
+        <w:t>For practice, we will look at an HTTP connection in Wireshark.  This is a connection to the BRCC web site that was extracted from a larger capture, and then saved with File - Export Specified Packets, with the Displayed radio button selected instead of Captured.  The session keys were saved using File - Export SSL Session Keys.</w:t>
+      </w:r>
+    </w:p>
+    <w:p>
+      <w:pPr>
+        <w:pStyle w:val="ListParagraph"/>
+        <w:numPr>
+          <w:ilvl w:val="0"/>
+          <w:numId w:val="4"/>
+        </w:numPr>
+      </w:pPr>
+      <w:r>
+        <w:t>Open the file brcc.edu.pcapng in Wireshark</w:t>
+      </w:r>
+    </w:p>
+    <w:p>
+      <w:pPr>
+        <w:pStyle w:val="ListParagraph"/>
+        <w:numPr>
+          <w:ilvl w:val="0"/>
+          <w:numId w:val="4"/>
+        </w:numPr>
+      </w:pPr>
+      <w:r>
+        <w:t xml:space="preserve">In Wireshark, select Edit - Preferences </w:t>
+      </w:r>
+      <w:r>
+        <w:t>–</w:t>
+      </w:r>
+      <w:r>
+        <w:t xml:space="preserve"> Protocols</w:t>
+      </w:r>
+      <w:r>
+        <w:t>, and scroll down to TLS</w:t>
       </w:r>
       <w:r>
         <w:br/>
@@ -697,67 +631,10 @@
           <w:noProof/>
         </w:rPr>
         <w:drawing>
-          <wp:inline distT="0" distB="0" distL="0" distR="0" wp14:anchorId="596C09BC" wp14:editId="1BFA039D">
-            <wp:extent cx="4064536" cy="3495675"/>
+          <wp:inline distT="0" distB="0" distL="0" distR="0" wp14:anchorId="371ACE49" wp14:editId="1A68A289">
+            <wp:extent cx="5505450" cy="3200400"/>
             <wp:effectExtent l="0" t="0" r="0" b="0"/>
-            <wp:docPr id="5" name="Picture 5"/>
-            <wp:cNvGraphicFramePr>
-              <a:graphicFrameLocks xmlns:a="http://schemas.openxmlformats.org/drawingml/2006/main" noChangeAspect="1"/>
-            </wp:cNvGraphicFramePr>
-            <a:graphic xmlns:a="http://schemas.openxmlformats.org/drawingml/2006/main">
-              <a:graphicData uri="http://schemas.openxmlformats.org/drawingml/2006/picture">
-                <pic:pic xmlns:pic="http://schemas.openxmlformats.org/drawingml/2006/picture">
-                  <pic:nvPicPr>
-                    <pic:cNvPr id="1" name=""/>
-                    <pic:cNvPicPr/>
-                  </pic:nvPicPr>
-                  <pic:blipFill>
-                    <a:blip r:embed="rId11"/>
-                    <a:stretch>
-                      <a:fillRect/>
-                    </a:stretch>
-                  </pic:blipFill>
-                  <pic:spPr>
-                    <a:xfrm>
-                      <a:off x="0" y="0"/>
-                      <a:ext cx="4073042" cy="3502991"/>
-                    </a:xfrm>
-                    <a:prstGeom prst="rect">
-                      <a:avLst/>
-                    </a:prstGeom>
-                  </pic:spPr>
-                </pic:pic>
-              </a:graphicData>
-            </a:graphic>
-          </wp:inline>
-        </w:drawing>
-      </w:r>
-    </w:p>
-    <w:p>
-      <w:r>
-        <w:t xml:space="preserve">Follow &gt; HTTP Stream is also decrypted but goes a step further by expanding the </w:t>
-      </w:r>
-      <w:r>
-        <w:t>compressed data as well.</w:t>
-      </w:r>
-      <w:r>
-        <w:t xml:space="preserve">  It changed the order of </w:t>
-      </w:r>
-      <w:r>
-        <w:t>some parts of the client/server conversation, however.</w:t>
-      </w:r>
-      <w:r>
-        <w:br/>
-      </w:r>
-      <w:r>
-        <w:rPr>
-          <w:noProof/>
-        </w:rPr>
-        <w:drawing>
-          <wp:inline distT="0" distB="0" distL="0" distR="0" wp14:anchorId="79043F44" wp14:editId="38E7498A">
-            <wp:extent cx="4067618" cy="3600450"/>
-            <wp:effectExtent l="0" t="0" r="9525" b="0"/>
-            <wp:docPr id="6" name="Picture 6"/>
+            <wp:docPr id="7" name="Picture 7"/>
             <wp:cNvGraphicFramePr>
               <a:graphicFrameLocks xmlns:a="http://schemas.openxmlformats.org/drawingml/2006/main" noChangeAspect="1"/>
             </wp:cNvGraphicFramePr>
@@ -777,7 +654,7 @@
                   <pic:spPr>
                     <a:xfrm>
                       <a:off x="0" y="0"/>
-                      <a:ext cx="4081749" cy="3612958"/>
+                      <a:ext cx="5505450" cy="3200400"/>
                     </a:xfrm>
                     <a:prstGeom prst="rect">
                       <a:avLst/>
@@ -789,171 +666,20 @@
           </wp:inline>
         </w:drawing>
       </w:r>
-    </w:p>
-    <w:p>
-      <w:pPr>
-        <w:rPr>
-          <w:color w:val="0070C0"/>
-        </w:rPr>
-      </w:pPr>
-      <w:r>
-        <w:rPr>
-          <w:color w:val="0070C0"/>
-          <w:sz w:val="28"/>
-          <w:szCs w:val="28"/>
-        </w:rPr>
-        <w:t>Hand in:</w:t>
-      </w:r>
-      <w:r>
-        <w:rPr>
-          <w:color w:val="0070C0"/>
-        </w:rPr>
-        <w:t xml:space="preserve">  Try decrypting an HTTPS conversation on your own.</w:t>
-      </w:r>
-      <w:r>
-        <w:t xml:space="preserve">  Remember that you have to have the environment key set to save your keys (</w:t>
-      </w:r>
-      <w:hyperlink r:id="rId13" w:history="1">
-        <w:r>
-          <w:rPr>
-            <w:rStyle w:val="Hyperlink"/>
-          </w:rPr>
-          <w:t>https://jimshaver.net/2015/02/11/decrypting-tls-browser-traffic-with-wireshark-the-easy-way/</w:t>
-        </w:r>
-      </w:hyperlink>
-      <w:r>
-        <w:t xml:space="preserve">) and you have to set your Wireshark preferences for SSL to use your key.  Don’t forget, and leave your Wireshark pointing at the keys for </w:t>
-      </w:r>
-      <w:proofErr w:type="spellStart"/>
-      <w:proofErr w:type="gramStart"/>
-      <w:r>
-        <w:t>brcc.edu.pcapng</w:t>
-      </w:r>
-      <w:proofErr w:type="spellEnd"/>
-      <w:proofErr w:type="gramEnd"/>
-      <w:r>
-        <w:t xml:space="preserve">!  </w:t>
-      </w:r>
-      <w:r>
-        <w:rPr>
-          <w:color w:val="0070C0"/>
-        </w:rPr>
-        <w:t>Hand in a screenshot of your Follow HTTP Stream.</w:t>
-      </w:r>
-    </w:p>
-    <w:p>
-      <w:pPr>
-        <w:pStyle w:val="Heading2"/>
-      </w:pPr>
-    </w:p>
-    <w:p>
-      <w:pPr>
-        <w:pStyle w:val="Heading2"/>
-      </w:pPr>
-      <w:r>
-        <w:t>A more complicated site</w:t>
-      </w:r>
-    </w:p>
-    <w:p>
-      <w:pPr>
-        <w:pStyle w:val="ListParagraph"/>
-        <w:numPr>
-          <w:ilvl w:val="0"/>
-          <w:numId w:val="3"/>
-        </w:numPr>
-      </w:pPr>
-      <w:r>
-        <w:t xml:space="preserve">Open a browser and go to the school </w:t>
-      </w:r>
-      <w:r>
-        <w:t>LMS (Canvas, Blackboard, etc.)</w:t>
-      </w:r>
-      <w:r>
-        <w:t xml:space="preserve"> site, but don’t log in.</w:t>
-      </w:r>
-    </w:p>
-    <w:p>
-      <w:pPr>
-        <w:pStyle w:val="ListParagraph"/>
-        <w:numPr>
-          <w:ilvl w:val="0"/>
-          <w:numId w:val="3"/>
-        </w:numPr>
-      </w:pPr>
-      <w:r>
-        <w:t>Start a packet capture</w:t>
-      </w:r>
-    </w:p>
-    <w:p>
-      <w:pPr>
-        <w:pStyle w:val="ListParagraph"/>
-        <w:numPr>
-          <w:ilvl w:val="0"/>
-          <w:numId w:val="3"/>
-        </w:numPr>
-      </w:pPr>
-      <w:r>
-        <w:t xml:space="preserve">Log in and </w:t>
-      </w:r>
-      <w:r>
-        <w:t xml:space="preserve">then </w:t>
-      </w:r>
-      <w:r>
-        <w:t>stop the capture</w:t>
-      </w:r>
-      <w:r>
-        <w:t xml:space="preserve"> when the page is complete</w:t>
-      </w:r>
-      <w:r>
-        <w:t>.</w:t>
-      </w:r>
-    </w:p>
-    <w:p>
-      <w:pPr>
-        <w:pStyle w:val="ListParagraph"/>
-        <w:numPr>
-          <w:ilvl w:val="0"/>
-          <w:numId w:val="3"/>
-        </w:numPr>
-      </w:pPr>
-      <w:r>
-        <w:t xml:space="preserve">Find the </w:t>
-      </w:r>
-      <w:r>
-        <w:t>decrypted traffic</w:t>
-      </w:r>
-      <w:r>
-        <w:t xml:space="preserve"> and select Follow </w:t>
-      </w:r>
-      <w:r>
-        <w:t>HTTP</w:t>
-      </w:r>
-      <w:r>
-        <w:t xml:space="preserve"> Stream.</w:t>
-      </w:r>
-    </w:p>
-    <w:p>
-      <w:pPr>
-        <w:pStyle w:val="ListParagraph"/>
-        <w:numPr>
-          <w:ilvl w:val="0"/>
-          <w:numId w:val="3"/>
-        </w:numPr>
-      </w:pPr>
-      <w:r>
-        <w:t xml:space="preserve">This is an example for Moodle.  </w:t>
-      </w:r>
-      <w:r>
-        <w:t>No</w:t>
-      </w:r>
-      <w:r>
-        <w:t>te</w:t>
-      </w:r>
-      <w:r>
-        <w:t xml:space="preserve"> </w:t>
-      </w:r>
-      <w:r>
-        <w:t>that it has session data in both cookies and POST data.</w:t>
+      <w:r>
+        <w:br/>
+        <w:t xml:space="preserve">Then scroll down to </w:t>
+      </w:r>
+      <w:r>
+        <w:t>TLS</w:t>
+      </w:r>
+      <w:r>
+        <w:t>.  Use the Browse button to select the path to the location where you stored brcc.edu.keys.</w:t>
+      </w:r>
+    </w:p>
+    <w:p>
+      <w:r>
+        <w:t>You should find that Wireshark displays a combination of raw TLS data and decrypted HTTP data.</w:t>
       </w:r>
       <w:r>
         <w:br/>
@@ -963,10 +689,64 @@
           <w:noProof/>
         </w:rPr>
         <w:drawing>
-          <wp:inline distT="0" distB="0" distL="0" distR="0" wp14:anchorId="65B33032" wp14:editId="264CD4D1">
-            <wp:extent cx="5943600" cy="4521200"/>
+          <wp:inline distT="0" distB="0" distL="0" distR="0" wp14:anchorId="2618D1C3" wp14:editId="504E1F6F">
+            <wp:extent cx="5943600" cy="1139825"/>
+            <wp:effectExtent l="0" t="0" r="0" b="3175"/>
+            <wp:docPr id="3" name="Picture 3"/>
+            <wp:cNvGraphicFramePr>
+              <a:graphicFrameLocks xmlns:a="http://schemas.openxmlformats.org/drawingml/2006/main" noChangeAspect="1"/>
+            </wp:cNvGraphicFramePr>
+            <a:graphic xmlns:a="http://schemas.openxmlformats.org/drawingml/2006/main">
+              <a:graphicData uri="http://schemas.openxmlformats.org/drawingml/2006/picture">
+                <pic:pic xmlns:pic="http://schemas.openxmlformats.org/drawingml/2006/picture">
+                  <pic:nvPicPr>
+                    <pic:cNvPr id="1" name=""/>
+                    <pic:cNvPicPr/>
+                  </pic:nvPicPr>
+                  <pic:blipFill>
+                    <a:blip r:embed="rId13"/>
+                    <a:stretch>
+                      <a:fillRect/>
+                    </a:stretch>
+                  </pic:blipFill>
+                  <pic:spPr>
+                    <a:xfrm>
+                      <a:off x="0" y="0"/>
+                      <a:ext cx="5943600" cy="1139825"/>
+                    </a:xfrm>
+                    <a:prstGeom prst="rect">
+                      <a:avLst/>
+                    </a:prstGeom>
+                  </pic:spPr>
+                </pic:pic>
+              </a:graphicData>
+            </a:graphic>
+          </wp:inline>
+        </w:drawing>
+      </w:r>
+    </w:p>
+    <w:p>
+      <w:r>
+        <w:t xml:space="preserve">If you right-click on one of the green HTTP packets you will see that Follow now has three options:  TCP Stream, </w:t>
+      </w:r>
+      <w:r>
+        <w:t>TLS</w:t>
+      </w:r>
+      <w:r>
+        <w:t xml:space="preserve"> Stream, and HTTP Stream.</w:t>
+      </w:r>
+      <w:r>
+        <w:br/>
+      </w:r>
+      <w:r>
+        <w:rPr>
+          <w:noProof/>
+        </w:rPr>
+        <w:drawing>
+          <wp:inline distT="0" distB="0" distL="0" distR="0" wp14:anchorId="5A34E294" wp14:editId="4AF1C73B">
+            <wp:extent cx="5815705" cy="3143250"/>
             <wp:effectExtent l="0" t="0" r="0" b="0"/>
-            <wp:docPr id="1" name="Picture 1"/>
+            <wp:docPr id="13" name="Picture 13"/>
             <wp:cNvGraphicFramePr>
               <a:graphicFrameLocks xmlns:a="http://schemas.openxmlformats.org/drawingml/2006/main" noChangeAspect="1"/>
             </wp:cNvGraphicFramePr>
@@ -986,7 +766,7 @@
                   <pic:spPr>
                     <a:xfrm>
                       <a:off x="0" y="0"/>
-                      <a:ext cx="5943600" cy="4521200"/>
+                      <a:ext cx="5826355" cy="3149006"/>
                     </a:xfrm>
                     <a:prstGeom prst="rect">
                       <a:avLst/>
@@ -1000,131 +780,380 @@
       </w:r>
     </w:p>
     <w:p>
+      <w:r>
+        <w:t>Follow &gt; TCP Stream just gives us the raw encrypted data, so no help there.</w:t>
+      </w:r>
+    </w:p>
+    <w:p>
+      <w:r>
+        <w:t xml:space="preserve">Follow &gt; </w:t>
+      </w:r>
+      <w:r>
+        <w:t>TLS</w:t>
+      </w:r>
+      <w:r>
+        <w:t xml:space="preserve"> Stream is much better and gives us the decrypted data.  Note that in this capture, the web server is using gzip Content-Encoding, so the payload is unreadable.  It is compressed with gzip.</w:t>
+      </w:r>
+      <w:r>
+        <w:br/>
+      </w:r>
+      <w:r>
+        <w:rPr>
+          <w:noProof/>
+        </w:rPr>
+        <w:drawing>
+          <wp:inline distT="0" distB="0" distL="0" distR="0" wp14:anchorId="596C09BC" wp14:editId="1BFA039D">
+            <wp:extent cx="4064536" cy="3495675"/>
+            <wp:effectExtent l="0" t="0" r="0" b="0"/>
+            <wp:docPr id="5" name="Picture 5"/>
+            <wp:cNvGraphicFramePr>
+              <a:graphicFrameLocks xmlns:a="http://schemas.openxmlformats.org/drawingml/2006/main" noChangeAspect="1"/>
+            </wp:cNvGraphicFramePr>
+            <a:graphic xmlns:a="http://schemas.openxmlformats.org/drawingml/2006/main">
+              <a:graphicData uri="http://schemas.openxmlformats.org/drawingml/2006/picture">
+                <pic:pic xmlns:pic="http://schemas.openxmlformats.org/drawingml/2006/picture">
+                  <pic:nvPicPr>
+                    <pic:cNvPr id="1" name=""/>
+                    <pic:cNvPicPr/>
+                  </pic:nvPicPr>
+                  <pic:blipFill>
+                    <a:blip r:embed="rId15"/>
+                    <a:stretch>
+                      <a:fillRect/>
+                    </a:stretch>
+                  </pic:blipFill>
+                  <pic:spPr>
+                    <a:xfrm>
+                      <a:off x="0" y="0"/>
+                      <a:ext cx="4073042" cy="3502991"/>
+                    </a:xfrm>
+                    <a:prstGeom prst="rect">
+                      <a:avLst/>
+                    </a:prstGeom>
+                  </pic:spPr>
+                </pic:pic>
+              </a:graphicData>
+            </a:graphic>
+          </wp:inline>
+        </w:drawing>
+      </w:r>
+    </w:p>
+    <w:p>
+      <w:r>
+        <w:t xml:space="preserve">Follow &gt; HTTP Stream is also decrypted but goes a step further by expanding the </w:t>
+      </w:r>
+      <w:r>
+        <w:t>compressed data as well.</w:t>
+      </w:r>
+      <w:r>
+        <w:t xml:space="preserve">  It changed the order of </w:t>
+      </w:r>
+      <w:r>
+        <w:t>some parts of the client/server conversation, however.</w:t>
+      </w:r>
+      <w:r>
+        <w:br/>
+      </w:r>
+      <w:r>
+        <w:rPr>
+          <w:noProof/>
+        </w:rPr>
+        <w:drawing>
+          <wp:inline distT="0" distB="0" distL="0" distR="0" wp14:anchorId="79043F44" wp14:editId="38E7498A">
+            <wp:extent cx="4067618" cy="3600450"/>
+            <wp:effectExtent l="0" t="0" r="9525" b="0"/>
+            <wp:docPr id="6" name="Picture 6"/>
+            <wp:cNvGraphicFramePr>
+              <a:graphicFrameLocks xmlns:a="http://schemas.openxmlformats.org/drawingml/2006/main" noChangeAspect="1"/>
+            </wp:cNvGraphicFramePr>
+            <a:graphic xmlns:a="http://schemas.openxmlformats.org/drawingml/2006/main">
+              <a:graphicData uri="http://schemas.openxmlformats.org/drawingml/2006/picture">
+                <pic:pic xmlns:pic="http://schemas.openxmlformats.org/drawingml/2006/picture">
+                  <pic:nvPicPr>
+                    <pic:cNvPr id="1" name=""/>
+                    <pic:cNvPicPr/>
+                  </pic:nvPicPr>
+                  <pic:blipFill>
+                    <a:blip r:embed="rId16"/>
+                    <a:stretch>
+                      <a:fillRect/>
+                    </a:stretch>
+                  </pic:blipFill>
+                  <pic:spPr>
+                    <a:xfrm>
+                      <a:off x="0" y="0"/>
+                      <a:ext cx="4081749" cy="3612958"/>
+                    </a:xfrm>
+                    <a:prstGeom prst="rect">
+                      <a:avLst/>
+                    </a:prstGeom>
+                  </pic:spPr>
+                </pic:pic>
+              </a:graphicData>
+            </a:graphic>
+          </wp:inline>
+        </w:drawing>
+      </w:r>
+    </w:p>
+    <w:p>
+      <w:pPr>
+        <w:rPr>
+          <w:color w:val="0070C0"/>
+        </w:rPr>
+      </w:pPr>
+      <w:r>
+        <w:rPr>
+          <w:color w:val="0070C0"/>
+          <w:sz w:val="28"/>
+          <w:szCs w:val="28"/>
+        </w:rPr>
+        <w:t>Hand in:</w:t>
+      </w:r>
+      <w:r>
+        <w:rPr>
+          <w:color w:val="0070C0"/>
+        </w:rPr>
+        <w:t xml:space="preserve">  Try decrypting an HTTPS conversation on your own.</w:t>
+      </w:r>
+      <w:r>
+        <w:t xml:space="preserve">  Remember that you have to have the environment key set to save your keys (</w:t>
+      </w:r>
+      <w:hyperlink r:id="rId17" w:history="1">
+        <w:r>
+          <w:rPr>
+            <w:rStyle w:val="Hyperlink"/>
+          </w:rPr>
+          <w:t>https://redflagsecurity.net/2019/03/10/decrypting-tls-wireshark/</w:t>
+        </w:r>
+      </w:hyperlink>
+      <w:r>
+        <w:t xml:space="preserve"> </w:t>
+      </w:r>
+      <w:r>
+        <w:t xml:space="preserve">) and you have to set your Wireshark preferences for </w:t>
+      </w:r>
+      <w:r>
+        <w:t>TLS</w:t>
+      </w:r>
+      <w:r>
+        <w:t xml:space="preserve"> to use your key.  Don’t forget, and leave your Wireshark pointing at the keys for brcc.edu.pcapng!  </w:t>
+      </w:r>
+      <w:r>
+        <w:rPr>
+          <w:color w:val="0070C0"/>
+        </w:rPr>
+        <w:t>Hand in a screenshot of your Follow HTTP Stream.</w:t>
+      </w:r>
+    </w:p>
+    <w:p>
+      <w:pPr>
+        <w:pStyle w:val="Heading1"/>
+      </w:pPr>
+      <w:r>
+        <w:t>Optional</w:t>
+      </w:r>
+    </w:p>
+    <w:p>
+      <w:pPr>
+        <w:pStyle w:val="Heading2"/>
+      </w:pPr>
+      <w:r>
+        <w:t>A more complicated site</w:t>
+      </w:r>
+    </w:p>
+    <w:p>
+      <w:r>
+        <w:t>Real sites (as opposed to “ismycomputeronfire.com”) are harder to examine in Wireshark for several reasons:</w:t>
+      </w:r>
+    </w:p>
+    <w:p>
       <w:pPr>
         <w:pStyle w:val="ListParagraph"/>
         <w:numPr>
           <w:ilvl w:val="0"/>
-          <w:numId w:val="3"/>
+          <w:numId w:val="5"/>
         </w:numPr>
+      </w:pPr>
+      <w:r>
+        <w:t xml:space="preserve">They use the newer HTTP 2 instead of HTTP 1.1.  HTTP 2 is much faster but is harder to dissect and read.  For a brief overview of HTTP 2, see one of these articles:  </w:t>
+      </w:r>
+      <w:hyperlink r:id="rId18" w:history="1">
+        <w:r>
+          <w:rPr>
+            <w:rStyle w:val="Hyperlink"/>
+          </w:rPr>
+          <w:t>https://www.ssl.com/article/an-introduction-to-http2/</w:t>
+        </w:r>
+      </w:hyperlink>
+      <w:r>
+        <w:t xml:space="preserve"> or </w:t>
+      </w:r>
+      <w:hyperlink r:id="rId19" w:history="1">
+        <w:r>
+          <w:rPr>
+            <w:rStyle w:val="Hyperlink"/>
+          </w:rPr>
+          <w:t>https://www.advancedwebranking.com/blog/beginners-guide-to-http2/</w:t>
+        </w:r>
+      </w:hyperlink>
+      <w:r>
+        <w:t xml:space="preserve"> .</w:t>
+      </w:r>
+    </w:p>
+    <w:p>
+      <w:pPr>
+        <w:pStyle w:val="ListParagraph"/>
+        <w:numPr>
+          <w:ilvl w:val="0"/>
+          <w:numId w:val="5"/>
+        </w:numPr>
+      </w:pPr>
+      <w:r>
+        <w:t xml:space="preserve">Most sites now use TLS encryption, and </w:t>
+      </w:r>
+      <w:r>
+        <w:t xml:space="preserve">HTTP 2 almost always uses TLS.  You </w:t>
+      </w:r>
+      <w:r>
+        <w:t>must</w:t>
+      </w:r>
+      <w:r>
+        <w:t xml:space="preserve"> configure your browser</w:t>
+      </w:r>
+      <w:r>
+        <w:t xml:space="preserve"> (Chrome and Firefox can do this, Edge cannot)</w:t>
+      </w:r>
+      <w:r>
+        <w:t xml:space="preserve"> to save its keys in an environment variable and configure Wireshark to use those keys.</w:t>
+      </w:r>
+    </w:p>
+    <w:p>
+      <w:pPr>
+        <w:pStyle w:val="ListParagraph"/>
+        <w:numPr>
+          <w:ilvl w:val="0"/>
+          <w:numId w:val="5"/>
+        </w:numPr>
+      </w:pPr>
+      <w:r>
+        <w:t>Real sites tend to be complicated.</w:t>
+      </w:r>
+    </w:p>
+    <w:p>
+      <w:r>
+        <w:t xml:space="preserve">Here is an example from the SVGS Canvas site.  It took a few minutes to dig this out of the haystack.  The packet I’ve highlighted is one where the server tells the browser to set cookies that will be used for </w:t>
+      </w:r>
+      <w:r>
+        <w:t>session control.</w:t>
+      </w:r>
+      <w:r>
+        <w:br/>
+      </w:r>
+      <w:r>
+        <w:rPr>
+          <w:noProof/>
+        </w:rPr>
+        <w:drawing>
+          <wp:inline distT="0" distB="0" distL="0" distR="0" wp14:anchorId="30763813" wp14:editId="0EC7814F">
+            <wp:extent cx="8724900" cy="5828068"/>
+            <wp:effectExtent l="0" t="0" r="0" b="1270"/>
+            <wp:docPr id="1" name="Picture 1"/>
+            <wp:cNvGraphicFramePr>
+              <a:graphicFrameLocks xmlns:a="http://schemas.openxmlformats.org/drawingml/2006/main" noChangeAspect="1"/>
+            </wp:cNvGraphicFramePr>
+            <a:graphic xmlns:a="http://schemas.openxmlformats.org/drawingml/2006/main">
+              <a:graphicData uri="http://schemas.openxmlformats.org/drawingml/2006/picture">
+                <pic:pic xmlns:pic="http://schemas.openxmlformats.org/drawingml/2006/picture">
+                  <pic:nvPicPr>
+                    <pic:cNvPr id="1" name=""/>
+                    <pic:cNvPicPr/>
+                  </pic:nvPicPr>
+                  <pic:blipFill>
+                    <a:blip r:embed="rId20"/>
+                    <a:stretch>
+                      <a:fillRect/>
+                    </a:stretch>
+                  </pic:blipFill>
+                  <pic:spPr>
+                    <a:xfrm>
+                      <a:off x="0" y="0"/>
+                      <a:ext cx="8728915" cy="5830750"/>
+                    </a:xfrm>
+                    <a:prstGeom prst="rect">
+                      <a:avLst/>
+                    </a:prstGeom>
+                  </pic:spPr>
+                </pic:pic>
+              </a:graphicData>
+            </a:graphic>
+          </wp:inline>
+        </w:drawing>
+      </w:r>
+    </w:p>
+    <w:p>
+      <w:r>
+        <w:t>If you want to examine a site like this, go for it!  Be willing to spend some time puzzling things out and asking your instructor questions.</w:t>
+      </w:r>
+    </w:p>
+    <w:p>
+      <w:pPr>
+        <w:pStyle w:val="Heading1"/>
+      </w:pPr>
+      <w:r>
+        <w:t>Recap of items to Hand In</w:t>
+      </w:r>
+    </w:p>
+    <w:p>
+      <w:pPr>
         <w:rPr>
           <w:color w:val="0070C0"/>
         </w:rPr>
       </w:pPr>
       <w:r>
+        <w:t>From Simple Web Page, step 8:</w:t>
+      </w:r>
+      <w:r>
+        <w:br/>
+      </w:r>
+      <w:r>
         <w:rPr>
           <w:color w:val="0070C0"/>
-          <w:sz w:val="28"/>
-          <w:szCs w:val="28"/>
-        </w:rPr>
-        <w:t>Hand in</w:t>
-      </w:r>
-      <w:r>
+        </w:rPr>
+        <w:t>What browser and operating system were you using when you browsed to the page (look at the User Agent)?</w:t>
+      </w:r>
+    </w:p>
+    <w:p>
+      <w:pPr>
         <w:rPr>
           <w:color w:val="0070C0"/>
         </w:rPr>
-        <w:t>.  Can you find your session cookies for a site that you log in to?  If so, submit a screenshot.  When you are done, log out of the site so that the cookies are no longer valid.</w:t>
-      </w:r>
-    </w:p>
-    <w:p>
-      <w:pPr>
-        <w:pStyle w:val="Heading1"/>
-      </w:pPr>
-      <w:r>
-        <w:t>Recap of items to Hand In</w:t>
-      </w:r>
-    </w:p>
-    <w:p>
-      <w:pPr>
+      </w:pPr>
+      <w:r>
+        <w:t xml:space="preserve">From the end of </w:t>
+      </w:r>
+      <w:r>
+        <w:t>Examining TLS/SSL traffic from your browser</w:t>
+      </w:r>
+      <w:r>
+        <w:t>:</w:t>
+      </w:r>
+      <w:r>
+        <w:br/>
+      </w:r>
+      <w:r>
         <w:rPr>
           <w:color w:val="0070C0"/>
         </w:rPr>
-      </w:pPr>
-      <w:r>
-        <w:t>From Simple Web Page, step 8:</w:t>
-      </w:r>
-      <w:r>
-        <w:br/>
+        <w:t>Try decrypting an HTTPS conversation on your own.</w:t>
+      </w:r>
+      <w:r>
+        <w:t xml:space="preserve">  </w:t>
       </w:r>
       <w:r>
         <w:rPr>
           <w:color w:val="0070C0"/>
         </w:rPr>
-        <w:t>What browser and operating system were you using when you browsed to the page (look at the User Agent)?</w:t>
-      </w:r>
-    </w:p>
-    <w:p>
-      <w:pPr>
-        <w:rPr>
-          <w:color w:val="0070C0"/>
-        </w:rPr>
-      </w:pPr>
-      <w:r>
-        <w:t xml:space="preserve">From </w:t>
-      </w:r>
-      <w:proofErr w:type="gramStart"/>
-      <w:r>
-        <w:t>The</w:t>
-      </w:r>
-      <w:proofErr w:type="gramEnd"/>
-      <w:r>
-        <w:t xml:space="preserve"> Referer Field, step 5:</w:t>
-      </w:r>
-      <w:r>
-        <w:br/>
-      </w:r>
-      <w:r>
-        <w:rPr>
-          <w:color w:val="0070C0"/>
-        </w:rPr>
-        <w:t>Is there a Referer field present?  What is its value?</w:t>
-      </w:r>
-    </w:p>
-    <w:p>
-      <w:pPr>
-        <w:rPr>
-          <w:color w:val="0070C0"/>
-        </w:rPr>
-      </w:pPr>
-      <w:r>
-        <w:t xml:space="preserve">From the end of </w:t>
-      </w:r>
-      <w:r>
-        <w:t>Examining TLS/SSL traffic from your browser</w:t>
-      </w:r>
-      <w:r>
-        <w:t>:</w:t>
-      </w:r>
-      <w:r>
-        <w:br/>
-      </w:r>
-      <w:r>
-        <w:rPr>
-          <w:color w:val="0070C0"/>
-        </w:rPr>
-        <w:t>Try decrypting an HTTPS conversation on your own.</w:t>
-      </w:r>
-      <w:r>
-        <w:t xml:space="preserve">  </w:t>
-      </w:r>
-      <w:r>
-        <w:rPr>
-          <w:color w:val="0070C0"/>
-        </w:rPr>
         <w:t>Hand in a screenshot of your Follow HTTP Stream.</w:t>
-      </w:r>
-    </w:p>
-    <w:p>
-      <w:r>
-        <w:t>From the end of A more complicated site:</w:t>
-      </w:r>
-      <w:r>
-        <w:br/>
-      </w:r>
-      <w:r>
-        <w:rPr>
-          <w:color w:val="0070C0"/>
-        </w:rPr>
-        <w:t>Can you find your session cookies for a site that you log in to?  If so, submit a screenshot.  When you are done, log out of the site so that the cookies are no longer valid.</w:t>
       </w:r>
     </w:p>
     <w:sectPr>
@@ -1407,6 +1436,95 @@
     </w:lvl>
   </w:abstractNum>
   <w:abstractNum w:abstractNumId="3" w15:restartNumberingAfterBreak="0">
+    <w:nsid w:val="42656C8B"/>
+    <w:multiLevelType w:val="hybridMultilevel"/>
+    <w:tmpl w:val="E2A096B0"/>
+    <w:lvl w:ilvl="0" w:tplc="04090011">
+      <w:start w:val="1"/>
+      <w:numFmt w:val="decimal"/>
+      <w:lvlText w:val="%1)"/>
+      <w:lvlJc w:val="left"/>
+      <w:pPr>
+        <w:ind w:left="720" w:hanging="360"/>
+      </w:pPr>
+      <w:rPr>
+        <w:rFonts w:hint="default"/>
+      </w:rPr>
+    </w:lvl>
+    <w:lvl w:ilvl="1" w:tplc="04090019" w:tentative="1">
+      <w:start w:val="1"/>
+      <w:numFmt w:val="lowerLetter"/>
+      <w:lvlText w:val="%2."/>
+      <w:lvlJc w:val="left"/>
+      <w:pPr>
+        <w:ind w:left="1440" w:hanging="360"/>
+      </w:pPr>
+    </w:lvl>
+    <w:lvl w:ilvl="2" w:tplc="0409001B" w:tentative="1">
+      <w:start w:val="1"/>
+      <w:numFmt w:val="lowerRoman"/>
+      <w:lvlText w:val="%3."/>
+      <w:lvlJc w:val="right"/>
+      <w:pPr>
+        <w:ind w:left="2160" w:hanging="180"/>
+      </w:pPr>
+    </w:lvl>
+    <w:lvl w:ilvl="3" w:tplc="0409000F" w:tentative="1">
+      <w:start w:val="1"/>
+      <w:numFmt w:val="decimal"/>
+      <w:lvlText w:val="%4."/>
+      <w:lvlJc w:val="left"/>
+      <w:pPr>
+        <w:ind w:left="2880" w:hanging="360"/>
+      </w:pPr>
+    </w:lvl>
+    <w:lvl w:ilvl="4" w:tplc="04090019" w:tentative="1">
+      <w:start w:val="1"/>
+      <w:numFmt w:val="lowerLetter"/>
+      <w:lvlText w:val="%5."/>
+      <w:lvlJc w:val="left"/>
+      <w:pPr>
+        <w:ind w:left="3600" w:hanging="360"/>
+      </w:pPr>
+    </w:lvl>
+    <w:lvl w:ilvl="5" w:tplc="0409001B" w:tentative="1">
+      <w:start w:val="1"/>
+      <w:numFmt w:val="lowerRoman"/>
+      <w:lvlText w:val="%6."/>
+      <w:lvlJc w:val="right"/>
+      <w:pPr>
+        <w:ind w:left="4320" w:hanging="180"/>
+      </w:pPr>
+    </w:lvl>
+    <w:lvl w:ilvl="6" w:tplc="0409000F" w:tentative="1">
+      <w:start w:val="1"/>
+      <w:numFmt w:val="decimal"/>
+      <w:lvlText w:val="%7."/>
+      <w:lvlJc w:val="left"/>
+      <w:pPr>
+        <w:ind w:left="5040" w:hanging="360"/>
+      </w:pPr>
+    </w:lvl>
+    <w:lvl w:ilvl="7" w:tplc="04090019" w:tentative="1">
+      <w:start w:val="1"/>
+      <w:numFmt w:val="lowerLetter"/>
+      <w:lvlText w:val="%8."/>
+      <w:lvlJc w:val="left"/>
+      <w:pPr>
+        <w:ind w:left="5760" w:hanging="360"/>
+      </w:pPr>
+    </w:lvl>
+    <w:lvl w:ilvl="8" w:tplc="0409001B" w:tentative="1">
+      <w:start w:val="1"/>
+      <w:numFmt w:val="lowerRoman"/>
+      <w:lvlText w:val="%9."/>
+      <w:lvlJc w:val="right"/>
+      <w:pPr>
+        <w:ind w:left="6480" w:hanging="180"/>
+      </w:pPr>
+    </w:lvl>
+  </w:abstractNum>
+  <w:abstractNum w:abstractNumId="4" w15:restartNumberingAfterBreak="0">
     <w:nsid w:val="75477972"/>
     <w:multiLevelType w:val="hybridMultilevel"/>
     <w:tmpl w:val="C3E0E0DE"/>
@@ -1493,7 +1611,7 @@
     </w:lvl>
   </w:abstractNum>
   <w:num w:numId="1">
-    <w:abstractNumId w:val="3"/>
+    <w:abstractNumId w:val="4"/>
   </w:num>
   <w:num w:numId="2">
     <w:abstractNumId w:val="2"/>
@@ -1503,6 +1621,9 @@
   </w:num>
   <w:num w:numId="4">
     <w:abstractNumId w:val="0"/>
+  </w:num>
+  <w:num w:numId="5">
+    <w:abstractNumId w:val="3"/>
   </w:num>
 </w:numbering>
 </file>
@@ -2036,6 +2157,18 @@
       <w:shd w:val="clear" w:color="auto" w:fill="E1DFDD"/>
     </w:rPr>
   </w:style>
+  <w:style w:type="character" w:styleId="FollowedHyperlink">
+    <w:name w:val="FollowedHyperlink"/>
+    <w:basedOn w:val="DefaultParagraphFont"/>
+    <w:uiPriority w:val="99"/>
+    <w:semiHidden/>
+    <w:unhideWhenUsed/>
+    <w:rsid w:val="000F5B13"/>
+    <w:rPr>
+      <w:color w:val="954F72" w:themeColor="followedHyperlink"/>
+      <w:u w:val="single"/>
+    </w:rPr>
+  </w:style>
 </w:styles>
 </file>
 

</xml_diff>